<commit_message>
updated list of contents numbers in the report
</commit_message>
<xml_diff>
--- a/UX/documentation/RapportFinalTDLOG.docx
+++ b/UX/documentation/RapportFinalTDLOG.docx
@@ -110,8 +110,30 @@
         <w:rPr>
           <w:sz w:val="36"/>
         </w:rPr>
-        <w:t>Rapport de Projet – Beer Games</w:t>
-      </w:r>
+        <w:t xml:space="preserve">Rapport de Projet – </w:t>
+      </w:r>
+      <w:proofErr w:type="spellStart"/>
+      <w:r>
+        <w:rPr>
+          <w:sz w:val="36"/>
+        </w:rPr>
+        <w:t>Beer</w:t>
+      </w:r>
+      <w:proofErr w:type="spellEnd"/>
+      <w:r>
+        <w:rPr>
+          <w:sz w:val="36"/>
+        </w:rPr>
+        <w:t xml:space="preserve"> </w:t>
+      </w:r>
+      <w:proofErr w:type="spellStart"/>
+      <w:r>
+        <w:rPr>
+          <w:sz w:val="36"/>
+        </w:rPr>
+        <w:t>Games</w:t>
+      </w:r>
+      <w:proofErr w:type="spellEnd"/>
     </w:p>
     <w:p>
       <w:pPr>
@@ -254,6 +276,7 @@
       <w:sdtPr>
         <w:rPr>
           <w:rFonts w:asciiTheme="minorHAnsi" w:eastAsiaTheme="minorHAnsi" w:hAnsiTheme="minorHAnsi" w:cstheme="minorBidi"/>
+          <w:b w:val="0"/>
           <w:sz w:val="22"/>
           <w:szCs w:val="22"/>
         </w:rPr>
@@ -298,7 +321,9 @@
               <w:tab w:val="right" w:leader="dot" w:pos="9350"/>
             </w:tabs>
             <w:rPr>
+              <w:rFonts w:eastAsiaTheme="minorEastAsia"/>
               <w:noProof/>
+              <w:lang w:val="fr-FR" w:eastAsia="fr-FR"/>
             </w:rPr>
           </w:pPr>
           <w:r>
@@ -325,7 +350,7 @@
             </w:rPr>
             <w:fldChar w:fldCharType="separate"/>
           </w:r>
-          <w:hyperlink w:anchor="_Toc536098860" w:history="1">
+          <w:hyperlink w:anchor="_Toc1136594" w:history="1">
             <w:r>
               <w:rPr>
                 <w:rStyle w:val="Hyperlink"/>
@@ -353,7 +378,7 @@
                 <w:noProof/>
                 <w:webHidden/>
               </w:rPr>
-              <w:instrText xml:space="preserve"> PAGEREF _Toc536098860 \h </w:instrText>
+              <w:instrText xml:space="preserve"> PAGEREF _Toc1136594 \h </w:instrText>
             </w:r>
             <w:r>
               <w:rPr>
@@ -391,10 +416,12 @@
               <w:tab w:val="right" w:leader="dot" w:pos="9350"/>
             </w:tabs>
             <w:rPr>
+              <w:rFonts w:eastAsiaTheme="minorEastAsia"/>
               <w:noProof/>
+              <w:lang w:val="fr-FR" w:eastAsia="fr-FR"/>
             </w:rPr>
           </w:pPr>
-          <w:hyperlink w:anchor="_Toc536098861" w:history="1">
+          <w:hyperlink w:anchor="_Toc1136595" w:history="1">
             <w:r>
               <w:rPr>
                 <w:rStyle w:val="Hyperlink"/>
@@ -422,76 +449,7 @@
                 <w:noProof/>
                 <w:webHidden/>
               </w:rPr>
-              <w:instrText xml:space="preserve"> PAGEREF _Toc536098861 \h </w:instrText>
-            </w:r>
-            <w:r>
-              <w:rPr>
-                <w:noProof/>
-                <w:webHidden/>
-              </w:rPr>
-            </w:r>
-            <w:r>
-              <w:rPr>
-                <w:noProof/>
-                <w:webHidden/>
-              </w:rPr>
-              <w:fldChar w:fldCharType="separate"/>
-            </w:r>
-            <w:r>
-              <w:rPr>
-                <w:noProof/>
-                <w:webHidden/>
-              </w:rPr>
-              <w:t>4</w:t>
-            </w:r>
-            <w:r>
-              <w:rPr>
-                <w:noProof/>
-                <w:webHidden/>
-              </w:rPr>
-              <w:fldChar w:fldCharType="end"/>
-            </w:r>
-          </w:hyperlink>
-        </w:p>
-        <w:p>
-          <w:pPr>
-            <w:pStyle w:val="TOC1"/>
-            <w:tabs>
-              <w:tab w:val="right" w:leader="dot" w:pos="9350"/>
-            </w:tabs>
-            <w:rPr>
-              <w:noProof/>
-            </w:rPr>
-          </w:pPr>
-          <w:hyperlink w:anchor="_Toc536098862" w:history="1">
-            <w:r>
-              <w:rPr>
-                <w:rStyle w:val="Hyperlink"/>
-                <w:noProof/>
-                <w:lang w:val="fr-FR"/>
-              </w:rPr>
-              <w:t>Éléments réalisés</w:t>
-            </w:r>
-            <w:r>
-              <w:rPr>
-                <w:noProof/>
-                <w:webHidden/>
-              </w:rPr>
-              <w:tab/>
-            </w:r>
-            <w:r>
-              <w:rPr>
-                <w:noProof/>
-                <w:webHidden/>
-              </w:rPr>
-              <w:fldChar w:fldCharType="begin"/>
-            </w:r>
-            <w:r>
-              <w:rPr>
-                <w:noProof/>
-                <w:webHidden/>
-              </w:rPr>
-              <w:instrText xml:space="preserve"> PAGEREF _Toc536098862 \h </w:instrText>
+              <w:instrText xml:space="preserve"> PAGEREF _Toc1136595 \h </w:instrText>
             </w:r>
             <w:r>
               <w:rPr>
@@ -529,10 +487,83 @@
               <w:tab w:val="right" w:leader="dot" w:pos="9350"/>
             </w:tabs>
             <w:rPr>
+              <w:rFonts w:eastAsiaTheme="minorEastAsia"/>
               <w:noProof/>
+              <w:lang w:val="fr-FR" w:eastAsia="fr-FR"/>
             </w:rPr>
           </w:pPr>
-          <w:hyperlink w:anchor="_Toc536098863" w:history="1">
+          <w:hyperlink w:anchor="_Toc1136596" w:history="1">
+            <w:r>
+              <w:rPr>
+                <w:rStyle w:val="Hyperlink"/>
+                <w:noProof/>
+                <w:lang w:val="fr-FR"/>
+              </w:rPr>
+              <w:t>Éléments réalisés</w:t>
+            </w:r>
+            <w:r>
+              <w:rPr>
+                <w:noProof/>
+                <w:webHidden/>
+              </w:rPr>
+              <w:tab/>
+            </w:r>
+            <w:r>
+              <w:rPr>
+                <w:noProof/>
+                <w:webHidden/>
+              </w:rPr>
+              <w:fldChar w:fldCharType="begin"/>
+            </w:r>
+            <w:r>
+              <w:rPr>
+                <w:noProof/>
+                <w:webHidden/>
+              </w:rPr>
+              <w:instrText xml:space="preserve"> PAGEREF _Toc1136596 \h </w:instrText>
+            </w:r>
+            <w:r>
+              <w:rPr>
+                <w:noProof/>
+                <w:webHidden/>
+              </w:rPr>
+            </w:r>
+            <w:r>
+              <w:rPr>
+                <w:noProof/>
+                <w:webHidden/>
+              </w:rPr>
+              <w:fldChar w:fldCharType="separate"/>
+            </w:r>
+            <w:r>
+              <w:rPr>
+                <w:noProof/>
+                <w:webHidden/>
+              </w:rPr>
+              <w:t>6</w:t>
+            </w:r>
+            <w:r>
+              <w:rPr>
+                <w:noProof/>
+                <w:webHidden/>
+              </w:rPr>
+              <w:fldChar w:fldCharType="end"/>
+            </w:r>
+          </w:hyperlink>
+        </w:p>
+        <w:p>
+          <w:pPr>
+            <w:pStyle w:val="TOC1"/>
+            <w:tabs>
+              <w:tab w:val="right" w:leader="dot" w:pos="9350"/>
+            </w:tabs>
+            <w:rPr>
+              <w:rFonts w:eastAsiaTheme="minorEastAsia"/>
+              <w:noProof/>
+              <w:lang w:val="fr-FR" w:eastAsia="fr-FR"/>
+            </w:rPr>
+          </w:pPr>
+          <w:hyperlink w:anchor="_Toc1136597" w:history="1">
             <w:r>
               <w:rPr>
                 <w:rStyle w:val="Hyperlink"/>
@@ -560,145 +591,7 @@
                 <w:noProof/>
                 <w:webHidden/>
               </w:rPr>
-              <w:instrText xml:space="preserve"> PAGEREF _Toc536098863 \h </w:instrText>
-            </w:r>
-            <w:r>
-              <w:rPr>
-                <w:noProof/>
-                <w:webHidden/>
-              </w:rPr>
-            </w:r>
-            <w:r>
-              <w:rPr>
-                <w:noProof/>
-                <w:webHidden/>
-              </w:rPr>
-              <w:fldChar w:fldCharType="separate"/>
-            </w:r>
-            <w:r>
-              <w:rPr>
-                <w:noProof/>
-                <w:webHidden/>
-              </w:rPr>
-              <w:t>5</w:t>
-            </w:r>
-            <w:r>
-              <w:rPr>
-                <w:noProof/>
-                <w:webHidden/>
-              </w:rPr>
-              <w:fldChar w:fldCharType="end"/>
-            </w:r>
-          </w:hyperlink>
-        </w:p>
-        <w:p>
-          <w:pPr>
-            <w:pStyle w:val="TOC2"/>
-            <w:tabs>
-              <w:tab w:val="right" w:leader="dot" w:pos="9350"/>
-            </w:tabs>
-            <w:rPr>
-              <w:noProof/>
-            </w:rPr>
-          </w:pPr>
-          <w:hyperlink w:anchor="_Toc536098864" w:history="1">
-            <w:r>
-              <w:rPr>
-                <w:rStyle w:val="Hyperlink"/>
-                <w:noProof/>
-                <w:lang w:val="fr-FR"/>
-              </w:rPr>
-              <w:t>Organisation du projet</w:t>
-            </w:r>
-            <w:r>
-              <w:rPr>
-                <w:noProof/>
-                <w:webHidden/>
-              </w:rPr>
-              <w:tab/>
-            </w:r>
-            <w:r>
-              <w:rPr>
-                <w:noProof/>
-                <w:webHidden/>
-              </w:rPr>
-              <w:fldChar w:fldCharType="begin"/>
-            </w:r>
-            <w:r>
-              <w:rPr>
-                <w:noProof/>
-                <w:webHidden/>
-              </w:rPr>
-              <w:instrText xml:space="preserve"> PAGEREF _Toc536098864 \h </w:instrText>
-            </w:r>
-            <w:r>
-              <w:rPr>
-                <w:noProof/>
-                <w:webHidden/>
-              </w:rPr>
-            </w:r>
-            <w:r>
-              <w:rPr>
-                <w:noProof/>
-                <w:webHidden/>
-              </w:rPr>
-              <w:fldChar w:fldCharType="separate"/>
-            </w:r>
-            <w:r>
-              <w:rPr>
-                <w:noProof/>
-                <w:webHidden/>
-              </w:rPr>
-              <w:t>5</w:t>
-            </w:r>
-            <w:r>
-              <w:rPr>
-                <w:noProof/>
-                <w:webHidden/>
-              </w:rPr>
-              <w:fldChar w:fldCharType="end"/>
-            </w:r>
-          </w:hyperlink>
-        </w:p>
-        <w:p>
-          <w:pPr>
-            <w:pStyle w:val="TOC2"/>
-            <w:tabs>
-              <w:tab w:val="right" w:leader="dot" w:pos="9350"/>
-            </w:tabs>
-            <w:rPr>
-              <w:noProof/>
-            </w:rPr>
-          </w:pPr>
-          <w:hyperlink w:anchor="_Toc536098865" w:history="1">
-            <w:r>
-              <w:rPr>
-                <w:rStyle w:val="Hyperlink"/>
-                <w:noProof/>
-                <w:lang w:val="fr-FR"/>
-              </w:rPr>
-              <w:t>Formation sur les plusieurs bibliothèques utilisées</w:t>
-            </w:r>
-            <w:r>
-              <w:rPr>
-                <w:noProof/>
-                <w:webHidden/>
-              </w:rPr>
-              <w:tab/>
-            </w:r>
-            <w:r>
-              <w:rPr>
-                <w:noProof/>
-                <w:webHidden/>
-              </w:rPr>
-              <w:fldChar w:fldCharType="begin"/>
-            </w:r>
-            <w:r>
-              <w:rPr>
-                <w:noProof/>
-                <w:webHidden/>
-              </w:rPr>
-              <w:instrText xml:space="preserve"> PAGEREF _Toc536098865 \h </w:instrText>
+              <w:instrText xml:space="preserve"> PAGEREF _Toc1136597 \h </w:instrText>
             </w:r>
             <w:r>
               <w:rPr>
@@ -736,17 +629,19 @@
               <w:tab w:val="right" w:leader="dot" w:pos="9350"/>
             </w:tabs>
             <w:rPr>
+              <w:rFonts w:eastAsiaTheme="minorEastAsia"/>
               <w:noProof/>
+              <w:lang w:val="fr-FR" w:eastAsia="fr-FR"/>
             </w:rPr>
           </w:pPr>
-          <w:hyperlink w:anchor="_Toc536098866" w:history="1">
+          <w:hyperlink w:anchor="_Toc1136598" w:history="1">
             <w:r>
               <w:rPr>
                 <w:rStyle w:val="Hyperlink"/>
                 <w:noProof/>
                 <w:lang w:val="fr-FR"/>
               </w:rPr>
-              <w:t>Corrections des bugs entre plusieurs ordinateurs</w:t>
+              <w:t>Organisation du projet</w:t>
             </w:r>
             <w:r>
               <w:rPr>
@@ -767,7 +662,78 @@
                 <w:noProof/>
                 <w:webHidden/>
               </w:rPr>
-              <w:instrText xml:space="preserve"> PAGEREF _Toc536098866 \h </w:instrText>
+              <w:instrText xml:space="preserve"> PAGEREF _Toc1136598 \h </w:instrText>
+            </w:r>
+            <w:r>
+              <w:rPr>
+                <w:noProof/>
+                <w:webHidden/>
+              </w:rPr>
+            </w:r>
+            <w:r>
+              <w:rPr>
+                <w:noProof/>
+                <w:webHidden/>
+              </w:rPr>
+              <w:fldChar w:fldCharType="separate"/>
+            </w:r>
+            <w:r>
+              <w:rPr>
+                <w:noProof/>
+                <w:webHidden/>
+              </w:rPr>
+              <w:t>6</w:t>
+            </w:r>
+            <w:r>
+              <w:rPr>
+                <w:noProof/>
+                <w:webHidden/>
+              </w:rPr>
+              <w:fldChar w:fldCharType="end"/>
+            </w:r>
+          </w:hyperlink>
+        </w:p>
+        <w:p>
+          <w:pPr>
+            <w:pStyle w:val="TOC2"/>
+            <w:tabs>
+              <w:tab w:val="right" w:leader="dot" w:pos="9350"/>
+            </w:tabs>
+            <w:rPr>
+              <w:rFonts w:eastAsiaTheme="minorEastAsia"/>
+              <w:noProof/>
+              <w:lang w:val="fr-FR" w:eastAsia="fr-FR"/>
+            </w:rPr>
+          </w:pPr>
+          <w:hyperlink w:anchor="_Toc1136599" w:history="1">
+            <w:r>
+              <w:rPr>
+                <w:rStyle w:val="Hyperlink"/>
+                <w:noProof/>
+                <w:lang w:val="fr-FR"/>
+              </w:rPr>
+              <w:t>Formation sur les plusieurs bibliothèques utilisées</w:t>
+            </w:r>
+            <w:r>
+              <w:rPr>
+                <w:noProof/>
+                <w:webHidden/>
+              </w:rPr>
+              <w:tab/>
+            </w:r>
+            <w:r>
+              <w:rPr>
+                <w:noProof/>
+                <w:webHidden/>
+              </w:rPr>
+              <w:fldChar w:fldCharType="begin"/>
+            </w:r>
+            <w:r>
+              <w:rPr>
+                <w:noProof/>
+                <w:webHidden/>
+              </w:rPr>
+              <w:instrText xml:space="preserve"> PAGEREF _Toc1136599 \h </w:instrText>
             </w:r>
             <w:r>
               <w:rPr>
@@ -805,17 +771,19 @@
               <w:tab w:val="right" w:leader="dot" w:pos="9350"/>
             </w:tabs>
             <w:rPr>
+              <w:rFonts w:eastAsiaTheme="minorEastAsia"/>
               <w:noProof/>
+              <w:lang w:val="fr-FR" w:eastAsia="fr-FR"/>
             </w:rPr>
           </w:pPr>
-          <w:hyperlink w:anchor="_Toc536098867" w:history="1">
+          <w:hyperlink w:anchor="_Toc1136600" w:history="1">
             <w:r>
               <w:rPr>
                 <w:rStyle w:val="Hyperlink"/>
                 <w:noProof/>
                 <w:lang w:val="fr-FR"/>
               </w:rPr>
-              <w:t>Faire le TDD avec l’interface Web/Serveur Flask</w:t>
+              <w:t>Corrections des bugs entre plusieurs ordinateurs</w:t>
             </w:r>
             <w:r>
               <w:rPr>
@@ -836,7 +804,7 @@
                 <w:noProof/>
                 <w:webHidden/>
               </w:rPr>
-              <w:instrText xml:space="preserve"> PAGEREF _Toc536098867 \h </w:instrText>
+              <w:instrText xml:space="preserve"> PAGEREF _Toc1136600 \h </w:instrText>
             </w:r>
             <w:r>
               <w:rPr>
@@ -868,6 +836,77 @@
           </w:hyperlink>
         </w:p>
         <w:p>
+          <w:pPr>
+            <w:pStyle w:val="TOC2"/>
+            <w:tabs>
+              <w:tab w:val="right" w:leader="dot" w:pos="9350"/>
+            </w:tabs>
+            <w:rPr>
+              <w:rFonts w:eastAsiaTheme="minorEastAsia"/>
+              <w:noProof/>
+              <w:lang w:val="fr-FR" w:eastAsia="fr-FR"/>
+            </w:rPr>
+          </w:pPr>
+          <w:hyperlink w:anchor="_Toc1136601" w:history="1">
+            <w:r>
+              <w:rPr>
+                <w:rStyle w:val="Hyperlink"/>
+                <w:noProof/>
+                <w:lang w:val="fr-FR"/>
+              </w:rPr>
+              <w:t>Faire le TDD avec l’interface Web/Serveur Flask</w:t>
+            </w:r>
+            <w:r>
+              <w:rPr>
+                <w:noProof/>
+                <w:webHidden/>
+              </w:rPr>
+              <w:tab/>
+            </w:r>
+            <w:r>
+              <w:rPr>
+                <w:noProof/>
+                <w:webHidden/>
+              </w:rPr>
+              <w:fldChar w:fldCharType="begin"/>
+            </w:r>
+            <w:r>
+              <w:rPr>
+                <w:noProof/>
+                <w:webHidden/>
+              </w:rPr>
+              <w:instrText xml:space="preserve"> PAGEREF _Toc1136601 \h </w:instrText>
+            </w:r>
+            <w:r>
+              <w:rPr>
+                <w:noProof/>
+                <w:webHidden/>
+              </w:rPr>
+            </w:r>
+            <w:r>
+              <w:rPr>
+                <w:noProof/>
+                <w:webHidden/>
+              </w:rPr>
+              <w:fldChar w:fldCharType="separate"/>
+            </w:r>
+            <w:r>
+              <w:rPr>
+                <w:noProof/>
+                <w:webHidden/>
+              </w:rPr>
+              <w:t>9</w:t>
+            </w:r>
+            <w:r>
+              <w:rPr>
+                <w:noProof/>
+                <w:webHidden/>
+              </w:rPr>
+              <w:fldChar w:fldCharType="end"/>
+            </w:r>
+          </w:hyperlink>
+        </w:p>
+        <w:p>
           <w:r>
             <w:rPr>
               <w:b/>
@@ -917,9 +956,10 @@
         <w:tabs>
           <w:tab w:val="right" w:leader="dot" w:pos="9350"/>
         </w:tabs>
-        <w:spacing w:line="360" w:lineRule="auto"/>
-        <w:rPr>
+        <w:rPr>
+          <w:rFonts w:eastAsiaTheme="minorEastAsia"/>
           <w:noProof/>
+          <w:lang w:val="fr-FR" w:eastAsia="fr-FR"/>
         </w:rPr>
       </w:pPr>
       <w:r>
@@ -951,7 +991,7 @@
         </w:rPr>
         <w:fldChar w:fldCharType="separate"/>
       </w:r>
-      <w:hyperlink w:anchor="_Toc536100096" w:history="1">
+      <w:hyperlink w:anchor="_Toc1136604" w:history="1">
         <w:r>
           <w:rPr>
             <w:rStyle w:val="Hyperlink"/>
@@ -979,7 +1019,7 @@
             <w:noProof/>
             <w:webHidden/>
           </w:rPr>
-          <w:instrText xml:space="preserve"> PAGEREF _Toc536100096 \h </w:instrText>
+          <w:instrText xml:space="preserve"> PAGEREF _Toc1136604 \h </w:instrText>
         </w:r>
         <w:r>
           <w:rPr>
@@ -1016,12 +1056,13 @@
         <w:tabs>
           <w:tab w:val="right" w:leader="dot" w:pos="9350"/>
         </w:tabs>
-        <w:spacing w:line="360" w:lineRule="auto"/>
-        <w:rPr>
+        <w:rPr>
+          <w:rFonts w:eastAsiaTheme="minorEastAsia"/>
           <w:noProof/>
-        </w:rPr>
-      </w:pPr>
-      <w:hyperlink w:anchor="_Toc536100097" w:history="1">
+          <w:lang w:val="fr-FR" w:eastAsia="fr-FR"/>
+        </w:rPr>
+      </w:pPr>
+      <w:hyperlink w:anchor="_Toc1136605" w:history="1">
         <w:r>
           <w:rPr>
             <w:rStyle w:val="Hyperlink"/>
@@ -1049,7 +1090,7 @@
             <w:noProof/>
             <w:webHidden/>
           </w:rPr>
-          <w:instrText xml:space="preserve"> PAGEREF _Toc536100097 \h </w:instrText>
+          <w:instrText xml:space="preserve"> PAGEREF _Toc1136605 \h </w:instrText>
         </w:r>
         <w:r>
           <w:rPr>
@@ -1086,12 +1127,13 @@
         <w:tabs>
           <w:tab w:val="right" w:leader="dot" w:pos="9350"/>
         </w:tabs>
-        <w:spacing w:line="360" w:lineRule="auto"/>
-        <w:rPr>
+        <w:rPr>
+          <w:rFonts w:eastAsiaTheme="minorEastAsia"/>
           <w:noProof/>
-        </w:rPr>
-      </w:pPr>
-      <w:hyperlink w:anchor="_Toc536100098" w:history="1">
+          <w:lang w:val="fr-FR" w:eastAsia="fr-FR"/>
+        </w:rPr>
+      </w:pPr>
+      <w:hyperlink w:anchor="_Toc1136606" w:history="1">
         <w:r>
           <w:rPr>
             <w:rStyle w:val="Hyperlink"/>
@@ -1119,7 +1161,7 @@
             <w:noProof/>
             <w:webHidden/>
           </w:rPr>
-          <w:instrText xml:space="preserve"> PAGEREF _Toc536100098 \h </w:instrText>
+          <w:instrText xml:space="preserve"> PAGEREF _Toc1136606 \h </w:instrText>
         </w:r>
         <w:r>
           <w:rPr>
@@ -1156,18 +1198,20 @@
         <w:tabs>
           <w:tab w:val="right" w:leader="dot" w:pos="9350"/>
         </w:tabs>
-        <w:spacing w:line="360" w:lineRule="auto"/>
-        <w:rPr>
+        <w:rPr>
+          <w:rFonts w:eastAsiaTheme="minorEastAsia"/>
           <w:noProof/>
-        </w:rPr>
-      </w:pPr>
-      <w:hyperlink w:anchor="_Toc536100099" w:history="1">
+          <w:lang w:val="fr-FR" w:eastAsia="fr-FR"/>
+        </w:rPr>
+      </w:pPr>
+      <w:hyperlink w:anchor="_Toc1136607" w:history="1">
         <w:r>
           <w:rPr>
             <w:rStyle w:val="Hyperlink"/>
             <w:noProof/>
+            <w:lang w:val="fr-FR"/>
           </w:rPr>
-          <w:t>Figure 4 – Expectatives d'un projet</w:t>
+          <w:t>Figure 4 – Les perspectives de chaque acteur dans un projet</w:t>
         </w:r>
         <w:r>
           <w:rPr>
@@ -1188,7 +1232,7 @@
             <w:noProof/>
             <w:webHidden/>
           </w:rPr>
-          <w:instrText xml:space="preserve"> PAGEREF _Toc536100099 \h </w:instrText>
+          <w:instrText xml:space="preserve"> PAGEREF _Toc1136607 \h </w:instrText>
         </w:r>
         <w:r>
           <w:rPr>
@@ -1249,7 +1293,6 @@
           <w:szCs w:val="32"/>
         </w:rPr>
       </w:pPr>
-      <w:bookmarkStart w:id="0" w:name="_Toc536098860"/>
       <w:r>
         <w:br w:type="page"/>
       </w:r>
@@ -1261,6 +1304,7 @@
           <w:lang w:val="fr-FR"/>
         </w:rPr>
       </w:pPr>
+      <w:bookmarkStart w:id="0" w:name="_Toc1136594"/>
       <w:r>
         <w:rPr>
           <w:lang w:val="fr-FR"/>
@@ -1282,7 +1326,49 @@
           <w:lang w:val="fr-FR"/>
         </w:rPr>
         <w:tab/>
-        <w:t xml:space="preserve">L’objectif au début du projet était de faire un site de simulation d’un jeu de Beer Game. L’idée étant de montrer la performance des agents qu’utilisent le Machine Learning (Reinforced Learning). L’agent IA était développé par l’équipe Digital d’Argon et l’entreprise veut pouvoir démontrer à ses clients les compétences de ces agents. </w:t>
+        <w:t xml:space="preserve">L’objectif au début du projet était de faire un site de simulation d’un jeu de </w:t>
+      </w:r>
+      <w:proofErr w:type="spellStart"/>
+      <w:r>
+        <w:rPr>
+          <w:lang w:val="fr-FR"/>
+        </w:rPr>
+        <w:t>Beer</w:t>
+      </w:r>
+      <w:proofErr w:type="spellEnd"/>
+      <w:r>
+        <w:rPr>
+          <w:lang w:val="fr-FR"/>
+        </w:rPr>
+        <w:t xml:space="preserve"> Game. L’idée étant de montrer la performance des agents </w:t>
+      </w:r>
+      <w:proofErr w:type="gramStart"/>
+      <w:r>
+        <w:rPr>
+          <w:lang w:val="fr-FR"/>
+        </w:rPr>
+        <w:t>qu’utilisent</w:t>
+      </w:r>
+      <w:proofErr w:type="gramEnd"/>
+      <w:r>
+        <w:rPr>
+          <w:lang w:val="fr-FR"/>
+        </w:rPr>
+        <w:t xml:space="preserve"> le Machine Learning (</w:t>
+      </w:r>
+      <w:proofErr w:type="spellStart"/>
+      <w:r>
+        <w:rPr>
+          <w:lang w:val="fr-FR"/>
+        </w:rPr>
+        <w:t>Reinforced</w:t>
+      </w:r>
+      <w:proofErr w:type="spellEnd"/>
+      <w:r>
+        <w:rPr>
+          <w:lang w:val="fr-FR"/>
+        </w:rPr>
+        <w:t xml:space="preserve"> Learning). L’agent IA était développé par l’équipe Digital d’Argon et l’entreprise veut pouvoir démontrer à ses clients les compétences de ces agents. </w:t>
       </w:r>
       <w:r>
         <w:rPr>
@@ -1294,7 +1380,21 @@
         <w:rPr>
           <w:lang w:val="fr-FR"/>
         </w:rPr>
-        <w:t xml:space="preserve"> surperformer les humains et les formules classiques du monde de la Supply Chain. </w:t>
+        <w:t xml:space="preserve"> surperformer les humains et les formules classiques du monde de la </w:t>
+      </w:r>
+      <w:proofErr w:type="spellStart"/>
+      <w:r>
+        <w:rPr>
+          <w:lang w:val="fr-FR"/>
+        </w:rPr>
+        <w:t>Supply</w:t>
+      </w:r>
+      <w:proofErr w:type="spellEnd"/>
+      <w:r>
+        <w:rPr>
+          <w:lang w:val="fr-FR"/>
+        </w:rPr>
+        <w:t xml:space="preserve"> Chain. </w:t>
       </w:r>
       <w:r>
         <w:rPr>
@@ -1338,7 +1438,21 @@
         <w:rPr>
           <w:lang w:val="fr-FR"/>
         </w:rPr>
-        <w:t>Le Beer Game</w:t>
+        <w:t xml:space="preserve">Le </w:t>
+      </w:r>
+      <w:proofErr w:type="spellStart"/>
+      <w:r>
+        <w:rPr>
+          <w:lang w:val="fr-FR"/>
+        </w:rPr>
+        <w:t>Beer</w:t>
+      </w:r>
+      <w:proofErr w:type="spellEnd"/>
+      <w:r>
+        <w:rPr>
+          <w:lang w:val="fr-FR"/>
+        </w:rPr>
+        <w:t xml:space="preserve"> Game</w:t>
       </w:r>
     </w:p>
     <w:p>
@@ -1376,7 +1490,21 @@
         <w:rPr>
           <w:lang w:val="fr-FR"/>
         </w:rPr>
-        <w:t>Le Reinforced Learning</w:t>
+        <w:t xml:space="preserve">Le </w:t>
+      </w:r>
+      <w:proofErr w:type="spellStart"/>
+      <w:r>
+        <w:rPr>
+          <w:lang w:val="fr-FR"/>
+        </w:rPr>
+        <w:t>Reinforced</w:t>
+      </w:r>
+      <w:proofErr w:type="spellEnd"/>
+      <w:r>
+        <w:rPr>
+          <w:lang w:val="fr-FR"/>
+        </w:rPr>
+        <w:t xml:space="preserve"> Learning</w:t>
       </w:r>
     </w:p>
     <w:p>
@@ -1397,6 +1525,8 @@
         </w:rPr>
         <w:t>Site pour faire tourner le jeu</w:t>
       </w:r>
+      <w:bookmarkStart w:id="1" w:name="_GoBack"/>
+      <w:bookmarkEnd w:id="1"/>
     </w:p>
     <w:p>
       <w:pPr>
@@ -1467,7 +1597,49 @@
         <w:rPr>
           <w:lang w:val="fr-FR"/>
         </w:rPr>
-        <w:t xml:space="preserve">On a décidé de travailler avec la méthodologie Scrum et nous avons utilisé Trello. Le lien pour accéder au Trello utilisé est </w:t>
+        <w:t xml:space="preserve">On a décidé de travailler avec la méthodologie </w:t>
+      </w:r>
+      <w:proofErr w:type="spellStart"/>
+      <w:r>
+        <w:rPr>
+          <w:lang w:val="fr-FR"/>
+        </w:rPr>
+        <w:t>Scrum</w:t>
+      </w:r>
+      <w:proofErr w:type="spellEnd"/>
+      <w:r>
+        <w:rPr>
+          <w:lang w:val="fr-FR"/>
+        </w:rPr>
+        <w:t xml:space="preserve"> et nous avons utilisé </w:t>
+      </w:r>
+      <w:proofErr w:type="spellStart"/>
+      <w:r>
+        <w:rPr>
+          <w:lang w:val="fr-FR"/>
+        </w:rPr>
+        <w:t>Trello</w:t>
+      </w:r>
+      <w:proofErr w:type="spellEnd"/>
+      <w:r>
+        <w:rPr>
+          <w:lang w:val="fr-FR"/>
+        </w:rPr>
+        <w:t xml:space="preserve">. Le lien pour accéder au </w:t>
+      </w:r>
+      <w:proofErr w:type="spellStart"/>
+      <w:r>
+        <w:rPr>
+          <w:lang w:val="fr-FR"/>
+        </w:rPr>
+        <w:t>Trello</w:t>
+      </w:r>
+      <w:proofErr w:type="spellEnd"/>
+      <w:r>
+        <w:rPr>
+          <w:lang w:val="fr-FR"/>
+        </w:rPr>
+        <w:t xml:space="preserve"> utilisé est </w:t>
       </w:r>
       <w:hyperlink r:id="rId9" w:history="1">
         <w:r>
@@ -1489,7 +1661,23 @@
           <w:i/>
           <w:lang w:val="fr-FR"/>
         </w:rPr>
-        <w:t>« kickoff meeting »</w:t>
+        <w:t>« </w:t>
+      </w:r>
+      <w:proofErr w:type="spellStart"/>
+      <w:r>
+        <w:rPr>
+          <w:i/>
+          <w:lang w:val="fr-FR"/>
+        </w:rPr>
+        <w:t>kickoff</w:t>
+      </w:r>
+      <w:proofErr w:type="spellEnd"/>
+      <w:r>
+        <w:rPr>
+          <w:i/>
+          <w:lang w:val="fr-FR"/>
+        </w:rPr>
+        <w:t xml:space="preserve"> meeting »</w:t>
       </w:r>
       <w:r>
         <w:rPr>
@@ -1567,7 +1755,7 @@
           <w:lang w:val="fr-FR"/>
         </w:rPr>
       </w:pPr>
-      <w:bookmarkStart w:id="1" w:name="_Toc536100096"/>
+      <w:bookmarkStart w:id="2" w:name="_Toc1136604"/>
       <w:r>
         <w:rPr>
           <w:lang w:val="fr-FR"/>
@@ -1600,15 +1788,43 @@
         <w:rPr>
           <w:lang w:val="fr-FR"/>
         </w:rPr>
-        <w:t xml:space="preserve"> – Site d’OpenAnalytics pour la simulation d</w:t>
-      </w:r>
-      <w:r>
-        <w:rPr>
-          <w:lang w:val="fr-FR"/>
-        </w:rPr>
-        <w:t>’un Beer Game</w:t>
-      </w:r>
-      <w:bookmarkEnd w:id="1"/>
+        <w:t xml:space="preserve"> – Site d’</w:t>
+      </w:r>
+      <w:proofErr w:type="spellStart"/>
+      <w:r>
+        <w:rPr>
+          <w:lang w:val="fr-FR"/>
+        </w:rPr>
+        <w:t>OpenAnalytics</w:t>
+      </w:r>
+      <w:proofErr w:type="spellEnd"/>
+      <w:r>
+        <w:rPr>
+          <w:lang w:val="fr-FR"/>
+        </w:rPr>
+        <w:t xml:space="preserve"> pour la simulation d</w:t>
+      </w:r>
+      <w:r>
+        <w:rPr>
+          <w:lang w:val="fr-FR"/>
+        </w:rPr>
+        <w:t xml:space="preserve">’un </w:t>
+      </w:r>
+      <w:proofErr w:type="spellStart"/>
+      <w:r>
+        <w:rPr>
+          <w:lang w:val="fr-FR"/>
+        </w:rPr>
+        <w:t>Beer</w:t>
+      </w:r>
+      <w:proofErr w:type="spellEnd"/>
+      <w:r>
+        <w:rPr>
+          <w:lang w:val="fr-FR"/>
+        </w:rPr>
+        <w:t xml:space="preserve"> Game</w:t>
+      </w:r>
+      <w:bookmarkEnd w:id="2"/>
     </w:p>
     <w:p>
       <w:pPr>
@@ -1668,7 +1884,7 @@
           <w:lang w:val="fr-FR"/>
         </w:rPr>
       </w:pPr>
-      <w:bookmarkStart w:id="2" w:name="_Toc536100097"/>
+      <w:bookmarkStart w:id="3" w:name="_Toc1136605"/>
       <w:r>
         <w:rPr>
           <w:lang w:val="fr-FR"/>
@@ -1701,7 +1917,35 @@
         <w:rPr>
           <w:lang w:val="fr-FR"/>
         </w:rPr>
-        <w:t xml:space="preserve"> – Le site de Tensorflow pour la visualiation des r</w:t>
+        <w:t xml:space="preserve"> – Le site de </w:t>
+      </w:r>
+      <w:proofErr w:type="spellStart"/>
+      <w:r>
+        <w:rPr>
+          <w:lang w:val="fr-FR"/>
+        </w:rPr>
+        <w:t>Tensorflow</w:t>
+      </w:r>
+      <w:proofErr w:type="spellEnd"/>
+      <w:r>
+        <w:rPr>
+          <w:lang w:val="fr-FR"/>
+        </w:rPr>
+        <w:t xml:space="preserve"> pour la </w:t>
+      </w:r>
+      <w:proofErr w:type="spellStart"/>
+      <w:r>
+        <w:rPr>
+          <w:lang w:val="fr-FR"/>
+        </w:rPr>
+        <w:t>visualiation</w:t>
+      </w:r>
+      <w:proofErr w:type="spellEnd"/>
+      <w:r>
+        <w:rPr>
+          <w:lang w:val="fr-FR"/>
+        </w:rPr>
+        <w:t xml:space="preserve"> des r</w:t>
       </w:r>
       <w:r>
         <w:rPr>
@@ -1709,7 +1953,7 @@
         </w:rPr>
         <w:t>ésultats d’une intelligence artificiel</w:t>
       </w:r>
-      <w:bookmarkEnd w:id="2"/>
+      <w:bookmarkEnd w:id="3"/>
     </w:p>
     <w:p>
       <w:pPr>
@@ -1867,7 +2111,7 @@
           <w:lang w:val="fr-FR"/>
         </w:rPr>
       </w:pPr>
-      <w:bookmarkStart w:id="3" w:name="_Toc536100098"/>
+      <w:bookmarkStart w:id="4" w:name="_Toc1136606"/>
       <w:r>
         <w:rPr>
           <w:lang w:val="fr-FR"/>
@@ -1902,7 +2146,7 @@
         </w:rPr>
         <w:t xml:space="preserve"> – Le site de r2d3</w:t>
       </w:r>
-      <w:bookmarkEnd w:id="3"/>
+      <w:bookmarkEnd w:id="4"/>
     </w:p>
     <w:p>
       <w:pPr>
@@ -1988,6 +2232,7 @@
         </w:rPr>
         <w:t xml:space="preserve"> le </w:t>
       </w:r>
+      <w:proofErr w:type="spellStart"/>
       <w:r>
         <w:rPr>
           <w:i/>
@@ -1995,6 +2240,7 @@
         </w:rPr>
         <w:t>storytelling</w:t>
       </w:r>
+      <w:proofErr w:type="spellEnd"/>
       <w:r>
         <w:rPr>
           <w:lang w:val="fr-FR"/>
@@ -2010,14 +2256,14 @@
           <w:lang w:val="fr-FR"/>
         </w:rPr>
       </w:pPr>
-      <w:bookmarkStart w:id="4" w:name="_Toc536098861"/>
+      <w:bookmarkStart w:id="5" w:name="_Toc1136595"/>
       <w:r>
         <w:rPr>
           <w:lang w:val="fr-FR"/>
         </w:rPr>
         <w:t>Architecture du code</w:t>
       </w:r>
-      <w:bookmarkEnd w:id="4"/>
+      <w:bookmarkEnd w:id="5"/>
     </w:p>
     <w:p>
       <w:pPr>
@@ -2031,7 +2277,21 @@
         <w:rPr>
           <w:lang w:val="fr-FR"/>
         </w:rPr>
-        <w:t xml:space="preserve">Tous les contenus du fichier UX étaient développés par le groupe dans le contexte du projet. Les autres fichiers étaient surtout résultat des autres projets faites par Argon et pour un projet Mélusine 3A du département de Génie Industriel de l’École des Ponts. </w:t>
+        <w:t xml:space="preserve">Tous les contenus du fichier UX étaient développés par le groupe dans le contexte du projet. Les autres fichiers étaient surtout résultat des autres projets </w:t>
+      </w:r>
+      <w:proofErr w:type="gramStart"/>
+      <w:r>
+        <w:rPr>
+          <w:lang w:val="fr-FR"/>
+        </w:rPr>
+        <w:t>faites</w:t>
+      </w:r>
+      <w:proofErr w:type="gramEnd"/>
+      <w:r>
+        <w:rPr>
+          <w:lang w:val="fr-FR"/>
+        </w:rPr>
+        <w:t xml:space="preserve"> par Argon et pour un projet Mélusine 3A du département de Génie Industriel de l’École des Ponts. </w:t>
       </w:r>
       <w:r>
         <w:rPr>
@@ -2112,8 +2372,16 @@
         <w:rPr>
           <w:lang w:val="fr-FR"/>
         </w:rPr>
-        <w:t>Dossier avec les fichiers pour faire tourner le serveur Web/Flask</w:t>
-      </w:r>
+        <w:t>Dossier avec les fichiers pour faire tourner le serveur Web/</w:t>
+      </w:r>
+      <w:proofErr w:type="spellStart"/>
+      <w:r>
+        <w:rPr>
+          <w:lang w:val="fr-FR"/>
+        </w:rPr>
+        <w:t>Flask</w:t>
+      </w:r>
+      <w:proofErr w:type="spellEnd"/>
     </w:p>
     <w:p>
       <w:pPr>
@@ -2146,12 +2414,14 @@
           <w:lang w:val="fr-FR"/>
         </w:rPr>
       </w:pPr>
+      <w:proofErr w:type="spellStart"/>
       <w:r>
         <w:rPr>
           <w:lang w:val="fr-FR"/>
         </w:rPr>
         <w:t>Templates</w:t>
       </w:r>
+      <w:proofErr w:type="spellEnd"/>
     </w:p>
     <w:p>
       <w:pPr>
@@ -2342,7 +2612,35 @@
         <w:rPr>
           <w:lang w:val="fr-FR"/>
         </w:rPr>
-        <w:t>L’interaction entre les deux dossiers principaux se fait à partir du fichier Simulation.py. Le fichier va recevoir du serveur Flask les attributs de la simulation choisi par l’utilisateur dans le site/chez le client. Ensuite le programme doit chercher entre les agents IA pré-entrainés (des fichiers générés par TensorFlow) l’agent correspondant. Avec l’agent récupéré, le programme exécute la simulation avec l’agent intelligent et une autre avec les agents de benchmark. Les agents de benchmark sont les agents qu’utilisent des formules</w:t>
+        <w:t xml:space="preserve">L’interaction entre les deux dossiers principaux se fait à partir du fichier Simulation.py. Le fichier va recevoir du serveur </w:t>
+      </w:r>
+      <w:proofErr w:type="spellStart"/>
+      <w:r>
+        <w:rPr>
+          <w:lang w:val="fr-FR"/>
+        </w:rPr>
+        <w:t>Flask</w:t>
+      </w:r>
+      <w:proofErr w:type="spellEnd"/>
+      <w:r>
+        <w:rPr>
+          <w:lang w:val="fr-FR"/>
+        </w:rPr>
+        <w:t xml:space="preserve"> les attributs de la simulation choisi par l’utilisateur dans le site/chez le client. Ensuite le programme doit chercher entre les agents IA pré-entrainés (des fichiers générés par </w:t>
+      </w:r>
+      <w:proofErr w:type="spellStart"/>
+      <w:r>
+        <w:rPr>
+          <w:lang w:val="fr-FR"/>
+        </w:rPr>
+        <w:t>TensorFlow</w:t>
+      </w:r>
+      <w:proofErr w:type="spellEnd"/>
+      <w:r>
+        <w:rPr>
+          <w:lang w:val="fr-FR"/>
+        </w:rPr>
+        <w:t>) l’agent correspondant. Avec l’agent récupéré, le programme exécute la simulation avec l’agent intelligent et une autre avec les agents de benchmark. Les agents de benchmark sont les agents qu’utilisent des formules</w:t>
       </w:r>
       <w:r>
         <w:rPr>
@@ -2356,13 +2654,31 @@
         </w:rPr>
         <w:t xml:space="preserve"> </w:t>
       </w:r>
+      <w:proofErr w:type="spellStart"/>
       <w:r>
         <w:rPr>
           <w:i/>
           <w:lang w:val="fr-FR"/>
         </w:rPr>
-        <w:t>supply chain</w:t>
-      </w:r>
+        <w:t>supply</w:t>
+      </w:r>
+      <w:proofErr w:type="spellEnd"/>
+      <w:r>
+        <w:rPr>
+          <w:i/>
+          <w:lang w:val="fr-FR"/>
+        </w:rPr>
+        <w:t xml:space="preserve"> </w:t>
+      </w:r>
+      <w:proofErr w:type="spellStart"/>
+      <w:r>
+        <w:rPr>
+          <w:i/>
+          <w:lang w:val="fr-FR"/>
+        </w:rPr>
+        <w:t>chain</w:t>
+      </w:r>
+      <w:proofErr w:type="spellEnd"/>
       <w:r>
         <w:rPr>
           <w:lang w:val="fr-FR"/>
@@ -2406,7 +2722,21 @@
         <w:rPr>
           <w:lang w:val="fr-FR"/>
         </w:rPr>
-        <w:t xml:space="preserve"> rendre des résultats sous le format de dictionnaire sur python. Ces dictionnaires sont après interprétés et envoyés au client par l’utilisation du JSON. Les JSONs sont ensuite utilisés par le code Java Script pour rendre les graphiques dynamiques.</w:t>
+        <w:t xml:space="preserve"> rendre des résultats sous le format de dictionnaire sur python. Ces dictionnaires sont après interprétés et envoyés au client par l’utilisation du JSON. Les </w:t>
+      </w:r>
+      <w:proofErr w:type="spellStart"/>
+      <w:r>
+        <w:rPr>
+          <w:lang w:val="fr-FR"/>
+        </w:rPr>
+        <w:t>JSONs</w:t>
+      </w:r>
+      <w:proofErr w:type="spellEnd"/>
+      <w:r>
+        <w:rPr>
+          <w:lang w:val="fr-FR"/>
+        </w:rPr>
+        <w:t xml:space="preserve"> sont ensuite utilisés par le code Java Script pour rendre les graphiques dynamiques.</w:t>
       </w:r>
     </w:p>
     <w:p>
@@ -2421,7 +2751,35 @@
         <w:rPr>
           <w:lang w:val="fr-FR"/>
         </w:rPr>
-        <w:t xml:space="preserve">Les deux pages HTML sont indépendants sauf pour les fichiers de CSS. Les deux utilisent le CSS de Bootstrap customisé par le groupe. La page 1 d’introduction n’a pas de communication avec le serveur, mais la page 2 a plusieurs interactions avec le serveur pour faire tourner la simulation. </w:t>
+        <w:t xml:space="preserve">Les deux pages HTML sont indépendants sauf pour les fichiers de CSS. Les deux utilisent le CSS de </w:t>
+      </w:r>
+      <w:proofErr w:type="spellStart"/>
+      <w:r>
+        <w:rPr>
+          <w:lang w:val="fr-FR"/>
+        </w:rPr>
+        <w:t>Bootstrap</w:t>
+      </w:r>
+      <w:proofErr w:type="spellEnd"/>
+      <w:r>
+        <w:rPr>
+          <w:lang w:val="fr-FR"/>
+        </w:rPr>
+        <w:t xml:space="preserve"> customisé par le groupe. La page 1 d’introduction n’a pas de communication avec le serveur, mais la page 2 </w:t>
+      </w:r>
+      <w:proofErr w:type="gramStart"/>
+      <w:r>
+        <w:rPr>
+          <w:lang w:val="fr-FR"/>
+        </w:rPr>
+        <w:t>a</w:t>
+      </w:r>
+      <w:proofErr w:type="gramEnd"/>
+      <w:r>
+        <w:rPr>
+          <w:lang w:val="fr-FR"/>
+        </w:rPr>
+        <w:t xml:space="preserve"> plusieurs interactions avec le serveur pour faire tourner la simulation. </w:t>
       </w:r>
     </w:p>
     <w:p>
@@ -2440,7 +2798,7 @@
           <w:lang w:val="fr-FR"/>
         </w:rPr>
       </w:pPr>
-      <w:bookmarkStart w:id="5" w:name="_Toc536098862"/>
+      <w:bookmarkStart w:id="6" w:name="_Toc1136596"/>
       <w:r>
         <w:rPr>
           <w:lang w:val="fr-FR"/>
@@ -2448,7 +2806,7 @@
         <w:lastRenderedPageBreak/>
         <w:t>Éléments réalisés</w:t>
       </w:r>
-      <w:bookmarkEnd w:id="5"/>
+      <w:bookmarkEnd w:id="6"/>
     </w:p>
     <w:p>
       <w:pPr>
@@ -2621,8 +2979,33 @@
           <w:i/>
           <w:lang w:val="fr-FR"/>
         </w:rPr>
-        <w:t>Test Driven Development</w:t>
-      </w:r>
+        <w:t xml:space="preserve">Test </w:t>
+      </w:r>
+      <w:proofErr w:type="spellStart"/>
+      <w:r>
+        <w:rPr>
+          <w:i/>
+          <w:lang w:val="fr-FR"/>
+        </w:rPr>
+        <w:t>Driven</w:t>
+      </w:r>
+      <w:proofErr w:type="spellEnd"/>
+      <w:r>
+        <w:rPr>
+          <w:i/>
+          <w:lang w:val="fr-FR"/>
+        </w:rPr>
+        <w:t xml:space="preserve"> </w:t>
+      </w:r>
+      <w:proofErr w:type="spellStart"/>
+      <w:r>
+        <w:rPr>
+          <w:i/>
+          <w:lang w:val="fr-FR"/>
+        </w:rPr>
+        <w:t>Development</w:t>
+      </w:r>
+      <w:proofErr w:type="spellEnd"/>
       <w:r>
         <w:rPr>
           <w:lang w:val="fr-FR"/>
@@ -2659,8 +3042,6 @@
         </w:rPr>
         <w:t>à cause des difficultés techniques (expliquées dans la prochaine partie du rapport) et du fait que l’entreprise client ne l’utilise pas, elle n’a pas été considérée comme une priorité.</w:t>
       </w:r>
-      <w:bookmarkStart w:id="6" w:name="_GoBack"/>
-      <w:bookmarkEnd w:id="6"/>
     </w:p>
     <w:p>
       <w:pPr>
@@ -2670,7 +3051,7 @@
           <w:lang w:val="fr-FR"/>
         </w:rPr>
       </w:pPr>
-      <w:bookmarkStart w:id="7" w:name="_Toc536098863"/>
+      <w:bookmarkStart w:id="7" w:name="_Toc1136597"/>
       <w:r>
         <w:rPr>
           <w:lang w:val="fr-FR"/>
@@ -2730,7 +3111,7 @@
           <w:lang w:val="fr-FR"/>
         </w:rPr>
       </w:pPr>
-      <w:bookmarkStart w:id="8" w:name="_Toc536098864"/>
+      <w:bookmarkStart w:id="8" w:name="_Toc1136598"/>
       <w:r>
         <w:rPr>
           <w:lang w:val="fr-FR"/>
@@ -2805,7 +3186,21 @@
         <w:rPr>
           <w:lang w:val="fr-FR"/>
         </w:rPr>
-        <w:t xml:space="preserve"> les soucis principales d’avoir un client sont les suivants :</w:t>
+        <w:t xml:space="preserve"> les soucis </w:t>
+      </w:r>
+      <w:proofErr w:type="gramStart"/>
+      <w:r>
+        <w:rPr>
+          <w:lang w:val="fr-FR"/>
+        </w:rPr>
+        <w:t>principales</w:t>
+      </w:r>
+      <w:proofErr w:type="gramEnd"/>
+      <w:r>
+        <w:rPr>
+          <w:lang w:val="fr-FR"/>
+        </w:rPr>
+        <w:t xml:space="preserve"> d’avoir un client sont les suivants :</w:t>
       </w:r>
     </w:p>
     <w:p>
@@ -2824,7 +3219,21 @@
         <w:rPr>
           <w:lang w:val="fr-FR"/>
         </w:rPr>
-        <w:t>Concilier les agendas des tous les personnes pour faire les points hebdomadaires (fondamentales dans la méthodologie Scrum)</w:t>
+        <w:t xml:space="preserve">Concilier les agendas des tous les personnes pour faire les points hebdomadaires (fondamentales dans la méthodologie </w:t>
+      </w:r>
+      <w:proofErr w:type="spellStart"/>
+      <w:r>
+        <w:rPr>
+          <w:lang w:val="fr-FR"/>
+        </w:rPr>
+        <w:t>Scrum</w:t>
+      </w:r>
+      <w:proofErr w:type="spellEnd"/>
+      <w:r>
+        <w:rPr>
+          <w:lang w:val="fr-FR"/>
+        </w:rPr>
+        <w:t>)</w:t>
       </w:r>
     </w:p>
     <w:p>
@@ -2839,7 +3248,21 @@
         <w:rPr>
           <w:lang w:val="fr-FR"/>
         </w:rPr>
-        <w:t xml:space="preserve">Avec les différents cours pris par les membres du groupe (des élèves en 3A et pas les 2A IMI qui ont les mêmes cours) et les disponibilités des collaborateurs d’Argon, on a eu des difficultés pour trouver des créneaux où tous les membres pouvaient participer de la réunion. Comme pour la méthodologie Scrum c’est important d’avoir tous les membres du projet, c’est compliqué de gérer ces demandes externes en plus des contraintes du groupe. </w:t>
+        <w:t xml:space="preserve">Avec les différents cours pris par les membres du groupe (des élèves en 3A et pas les 2A IMI qui ont les mêmes cours) et les disponibilités des collaborateurs d’Argon, on a eu des difficultés pour trouver des créneaux où tous les membres pouvaient participer de la réunion. Comme pour la méthodologie </w:t>
+      </w:r>
+      <w:proofErr w:type="spellStart"/>
+      <w:r>
+        <w:rPr>
+          <w:lang w:val="fr-FR"/>
+        </w:rPr>
+        <w:t>Scrum</w:t>
+      </w:r>
+      <w:proofErr w:type="spellEnd"/>
+      <w:r>
+        <w:rPr>
+          <w:lang w:val="fr-FR"/>
+        </w:rPr>
+        <w:t xml:space="preserve"> c’est important d’avoir tous les membres du projet, c’est compliqué de gérer ces demandes externes en plus des contraintes du groupe. </w:t>
       </w:r>
     </w:p>
     <w:p>
@@ -2949,13 +3372,41 @@
         <w:rPr>
           <w:lang w:val="fr-FR"/>
         </w:rPr>
-        <w:t>le point avec les clients. Parfois l’équipe est satisfaite avec l’état actuel du projet mais le client veut faire des modifications parce qu’il se rendre compte que l’idée précédente n’était pas la meilleure. En plus, comme à chaque Sprint on va créer une nouvelle liste de tâches parfois des nouvelles idées sont ajoutés au projet sans forcement prendre en compte leur difficulté ou les autres choses qui étaient prioritaires pour l’avancement.</w:t>
-      </w:r>
-      <w:r>
-        <w:rPr>
-          <w:lang w:val="fr-FR"/>
-        </w:rPr>
-        <w:t xml:space="preserve"> Ces itérations constantes avec le client donnent force à une vision plus comédique sur la gestion de projet :</w:t>
+        <w:t xml:space="preserve">le point avec les clients. Parfois l’équipe est satisfaite avec l’état actuel du projet mais le client veut faire des modifications parce qu’il se rendre compte que l’idée précédente n’était pas la meilleure. En plus, comme à chaque Sprint on va créer une nouvelle liste de tâches parfois des nouvelles idées sont ajoutés au projet sans </w:t>
+      </w:r>
+      <w:proofErr w:type="spellStart"/>
+      <w:r>
+        <w:rPr>
+          <w:lang w:val="fr-FR"/>
+        </w:rPr>
+        <w:t>forcement</w:t>
+      </w:r>
+      <w:proofErr w:type="spellEnd"/>
+      <w:r>
+        <w:rPr>
+          <w:lang w:val="fr-FR"/>
+        </w:rPr>
+        <w:t xml:space="preserve"> prendre en compte leur difficulté ou les autres choses qui étaient prioritaires pour l’avancement.</w:t>
+      </w:r>
+      <w:r>
+        <w:rPr>
+          <w:lang w:val="fr-FR"/>
+        </w:rPr>
+        <w:t xml:space="preserve"> Ces itérations constantes avec le client donnent force à une vision plus </w:t>
+      </w:r>
+      <w:proofErr w:type="spellStart"/>
+      <w:r>
+        <w:rPr>
+          <w:lang w:val="fr-FR"/>
+        </w:rPr>
+        <w:t>comédique</w:t>
+      </w:r>
+      <w:proofErr w:type="spellEnd"/>
+      <w:r>
+        <w:rPr>
+          <w:lang w:val="fr-FR"/>
+        </w:rPr>
+        <w:t xml:space="preserve"> sur la gestion de projet :</w:t>
       </w:r>
     </w:p>
     <w:p>
@@ -3028,7 +3479,7 @@
           <w:lang w:val="fr-FR"/>
         </w:rPr>
       </w:pPr>
-      <w:bookmarkStart w:id="9" w:name="_Toc536100099"/>
+      <w:bookmarkStart w:id="9" w:name="_Toc1136607"/>
       <w:r>
         <w:rPr>
           <w:lang w:val="fr-FR"/>
@@ -3155,7 +3606,7 @@
           <w:lang w:val="fr-FR"/>
         </w:rPr>
       </w:pPr>
-      <w:bookmarkStart w:id="10" w:name="_Toc536098865"/>
+      <w:bookmarkStart w:id="10" w:name="_Toc1136599"/>
       <w:r>
         <w:rPr>
           <w:lang w:val="fr-FR"/>
@@ -3210,8 +3661,16 @@
         <w:rPr>
           <w:lang w:val="fr-FR"/>
         </w:rPr>
-        <w:t>Lecture de Json</w:t>
-      </w:r>
+        <w:t xml:space="preserve">Lecture de </w:t>
+      </w:r>
+      <w:proofErr w:type="spellStart"/>
+      <w:r>
+        <w:rPr>
+          <w:lang w:val="fr-FR"/>
+        </w:rPr>
+        <w:t>Json</w:t>
+      </w:r>
+      <w:proofErr w:type="spellEnd"/>
     </w:p>
     <w:p>
       <w:pPr>
@@ -3224,12 +3683,14 @@
           <w:lang w:val="fr-FR"/>
         </w:rPr>
       </w:pPr>
+      <w:proofErr w:type="spellStart"/>
       <w:r>
         <w:rPr>
           <w:lang w:val="fr-FR"/>
         </w:rPr>
         <w:t>Flask</w:t>
       </w:r>
+      <w:proofErr w:type="spellEnd"/>
     </w:p>
     <w:p>
       <w:pPr>
@@ -3265,8 +3726,16 @@
         <w:rPr>
           <w:lang w:val="fr-FR"/>
         </w:rPr>
-        <w:t>Interactions Flask-Javascript</w:t>
-      </w:r>
+        <w:t xml:space="preserve">Interactions </w:t>
+      </w:r>
+      <w:proofErr w:type="spellStart"/>
+      <w:r>
+        <w:rPr>
+          <w:lang w:val="fr-FR"/>
+        </w:rPr>
+        <w:t>Flask-Javascript</w:t>
+      </w:r>
+      <w:proofErr w:type="spellEnd"/>
     </w:p>
     <w:p>
       <w:pPr>
@@ -3279,12 +3748,14 @@
           <w:lang w:val="fr-FR"/>
         </w:rPr>
       </w:pPr>
+      <w:proofErr w:type="spellStart"/>
       <w:r>
         <w:rPr>
           <w:lang w:val="fr-FR"/>
         </w:rPr>
         <w:t>TensorFlow</w:t>
       </w:r>
+      <w:proofErr w:type="spellEnd"/>
     </w:p>
     <w:p>
       <w:pPr>
@@ -3375,12 +3846,14 @@
           <w:lang w:val="fr-FR"/>
         </w:rPr>
       </w:pPr>
+      <w:proofErr w:type="spellStart"/>
       <w:r>
         <w:rPr>
           <w:lang w:val="fr-FR"/>
         </w:rPr>
         <w:t>Bootstrap</w:t>
       </w:r>
+      <w:proofErr w:type="spellEnd"/>
     </w:p>
     <w:p>
       <w:pPr>
@@ -3453,12 +3926,14 @@
           <w:lang w:val="fr-FR"/>
         </w:rPr>
       </w:pPr>
+      <w:proofErr w:type="spellStart"/>
       <w:r>
         <w:rPr>
           <w:lang w:val="fr-FR"/>
         </w:rPr>
         <w:t>Json</w:t>
       </w:r>
+      <w:proofErr w:type="spellEnd"/>
     </w:p>
     <w:p>
       <w:pPr>
@@ -3475,8 +3950,16 @@
         <w:rPr>
           <w:lang w:val="fr-FR"/>
         </w:rPr>
-        <w:t>Interactions Flask-Javascript</w:t>
-      </w:r>
+        <w:t xml:space="preserve">Interactions </w:t>
+      </w:r>
+      <w:proofErr w:type="spellStart"/>
+      <w:r>
+        <w:rPr>
+          <w:lang w:val="fr-FR"/>
+        </w:rPr>
+        <w:t>Flask-Javascript</w:t>
+      </w:r>
+      <w:proofErr w:type="spellEnd"/>
     </w:p>
     <w:p>
       <w:pPr>
@@ -3580,7 +4063,35 @@
         <w:rPr>
           <w:lang w:val="fr-FR"/>
         </w:rPr>
-        <w:t>La difficulté avec tous ces formations était surtout liée au fait qu’on ne savait pas jusqu’à où avancer dans la formation avant de commencer à concrétiser le code. Le Web development est un domaine vaste qui a des applications très diverses donc choisir bien la cible qu’on devait étudier c’était un peu compliqué vu l’inexpérience du groupe. L’orientation de Thierry et le suivi des objectifs avec Argon étaient utiles pour continuer l’avancement mais on a suivant pris des retards par apport aux objectifs établis dans les Sprints en fonction des décalages de formation et du besoin de retourner vers les formations plus basiques.</w:t>
+        <w:t xml:space="preserve">La difficulté avec tous ces formations était surtout liée au fait qu’on ne savait pas jusqu’à où avancer dans la formation avant de commencer à concrétiser le code. Le Web </w:t>
+      </w:r>
+      <w:proofErr w:type="spellStart"/>
+      <w:r>
+        <w:rPr>
+          <w:lang w:val="fr-FR"/>
+        </w:rPr>
+        <w:t>development</w:t>
+      </w:r>
+      <w:proofErr w:type="spellEnd"/>
+      <w:r>
+        <w:rPr>
+          <w:lang w:val="fr-FR"/>
+        </w:rPr>
+        <w:t xml:space="preserve"> est un domaine vaste qui a des applications très diverses donc choisir bien la cible qu’on devait étudier c’était un peu compliqué vu l’inexpérience du groupe. L’orientation de Thierry et le suivi des objectifs avec Argon étaient utiles pour continuer l’avancement mais on a suivant pris des retards par </w:t>
+      </w:r>
+      <w:proofErr w:type="spellStart"/>
+      <w:r>
+        <w:rPr>
+          <w:lang w:val="fr-FR"/>
+        </w:rPr>
+        <w:t>apport</w:t>
+      </w:r>
+      <w:proofErr w:type="spellEnd"/>
+      <w:r>
+        <w:rPr>
+          <w:lang w:val="fr-FR"/>
+        </w:rPr>
+        <w:t xml:space="preserve"> aux objectifs établis dans les Sprints en fonction des décalages de formation et du besoin de retourner vers les formations plus basiques.</w:t>
       </w:r>
     </w:p>
     <w:p>
@@ -3619,7 +4130,21 @@
         <w:rPr>
           <w:lang w:val="fr-FR"/>
         </w:rPr>
-        <w:t xml:space="preserve"> on a eu du mal à trouver des exemples qui on vraiment pu nous aider à bien avancer. C’est normal de rencontrer ce type de difficulté mais je pense que tous les années les élèves font des projets similaires</w:t>
+        <w:t xml:space="preserve"> on a eu du mal à trouver des exemples qui </w:t>
+      </w:r>
+      <w:proofErr w:type="spellStart"/>
+      <w:r>
+        <w:rPr>
+          <w:lang w:val="fr-FR"/>
+        </w:rPr>
+        <w:t>on</w:t>
+      </w:r>
+      <w:proofErr w:type="spellEnd"/>
+      <w:r>
+        <w:rPr>
+          <w:lang w:val="fr-FR"/>
+        </w:rPr>
+        <w:t xml:space="preserve"> vraiment pu nous aider à bien avancer. C’est normal de rencontrer ce type de difficulté mais je pense que tous les années les élèves font des projets similaires</w:t>
       </w:r>
       <w:r>
         <w:rPr>
@@ -3695,7 +4220,7 @@
           <w:lang w:val="fr-FR"/>
         </w:rPr>
       </w:pPr>
-      <w:bookmarkStart w:id="11" w:name="_Toc536098866"/>
+      <w:bookmarkStart w:id="11" w:name="_Toc1136600"/>
       <w:r>
         <w:rPr>
           <w:lang w:val="fr-FR"/>
@@ -3722,7 +4247,14 @@
         <w:rPr>
           <w:lang w:val="fr-FR"/>
         </w:rPr>
-        <w:t>otre projet on a dû développer le code et le site à partir de trois ordinateurs différents. Un Linux et deux Windows. On a aussi mis l’application sur un serveur Linux (Pythonanyw</w:t>
+        <w:t>otre projet on a dû développer le code et le site à partir de trois ordinateurs différents. Un Linux et deux Windows. On a aussi mis l’application sur un serveur Linux (</w:t>
+      </w:r>
+      <w:proofErr w:type="spellStart"/>
+      <w:r>
+        <w:rPr>
+          <w:lang w:val="fr-FR"/>
+        </w:rPr>
+        <w:t>Pythonanyw</w:t>
       </w:r>
       <w:r>
         <w:rPr>
@@ -3734,14 +4266,23 @@
         <w:rPr>
           <w:lang w:val="fr-FR"/>
         </w:rPr>
-        <w:t xml:space="preserve">ere). </w:t>
-      </w:r>
+        <w:t>ere</w:t>
+      </w:r>
+      <w:proofErr w:type="spellEnd"/>
+      <w:r>
+        <w:rPr>
+          <w:lang w:val="fr-FR"/>
+        </w:rPr>
+        <w:t xml:space="preserve">). </w:t>
+      </w:r>
+      <w:proofErr w:type="spellStart"/>
       <w:r>
         <w:rPr>
           <w:lang w:val="fr-FR"/>
         </w:rPr>
         <w:t>Pythonanywhere</w:t>
       </w:r>
+      <w:proofErr w:type="spellEnd"/>
       <w:r>
         <w:rPr>
           <w:lang w:val="fr-FR"/>
@@ -3752,7 +4293,21 @@
         <w:rPr>
           <w:lang w:val="fr-FR"/>
         </w:rPr>
-        <w:t xml:space="preserve">héberger le site et disponibiliser le contenu pour l’utilisation mobile aussi. L’idée c’est </w:t>
+        <w:t xml:space="preserve">héberger le site et </w:t>
+      </w:r>
+      <w:proofErr w:type="spellStart"/>
+      <w:r>
+        <w:rPr>
+          <w:lang w:val="fr-FR"/>
+        </w:rPr>
+        <w:t>disponibiliser</w:t>
+      </w:r>
+      <w:proofErr w:type="spellEnd"/>
+      <w:r>
+        <w:rPr>
+          <w:lang w:val="fr-FR"/>
+        </w:rPr>
+        <w:t xml:space="preserve"> le contenu pour l’utilisation mobile aussi. L’idée c’est </w:t>
       </w:r>
       <w:r>
         <w:rPr>
@@ -3766,6 +4321,7 @@
         </w:rPr>
         <w:t xml:space="preserve"> la fin du projet on va passer les fichiers à l’équipe Argon qui va ensuite payer pour plus de « </w:t>
       </w:r>
+      <w:proofErr w:type="spellStart"/>
       <w:r>
         <w:rPr>
           <w:i/>
@@ -3773,6 +4329,7 @@
         </w:rPr>
         <w:t>bandwith</w:t>
       </w:r>
+      <w:proofErr w:type="spellEnd"/>
       <w:r>
         <w:rPr>
           <w:lang w:val="fr-FR"/>
@@ -3822,7 +4379,35 @@
         <w:rPr>
           <w:lang w:val="fr-FR"/>
         </w:rPr>
-        <w:t xml:space="preserve"> surtout liées à l’installation des certaines bibliothèques et l’exécution du fichier Flask pour faire tourner le serveur. Sur un des ordinateurs on n’a jamais réussi à faire tourner le serveur sans l’utilisation de Spyder (</w:t>
+        <w:t xml:space="preserve"> surtout liées à l’installation des certaines bibliothèques et l’exécution du fichier </w:t>
+      </w:r>
+      <w:proofErr w:type="spellStart"/>
+      <w:r>
+        <w:rPr>
+          <w:lang w:val="fr-FR"/>
+        </w:rPr>
+        <w:t>Flask</w:t>
+      </w:r>
+      <w:proofErr w:type="spellEnd"/>
+      <w:r>
+        <w:rPr>
+          <w:lang w:val="fr-FR"/>
+        </w:rPr>
+        <w:t xml:space="preserve"> pour faire tourner le serveur. Sur un des ordinateurs on n’a jamais réussi à faire tourner le serveur sans l’utilisation de </w:t>
+      </w:r>
+      <w:proofErr w:type="spellStart"/>
+      <w:r>
+        <w:rPr>
+          <w:lang w:val="fr-FR"/>
+        </w:rPr>
+        <w:t>Spyder</w:t>
+      </w:r>
+      <w:proofErr w:type="spellEnd"/>
+      <w:r>
+        <w:rPr>
+          <w:lang w:val="fr-FR"/>
+        </w:rPr>
+        <w:t xml:space="preserve"> (</w:t>
       </w:r>
       <w:r>
         <w:rPr>
@@ -3853,7 +4438,35 @@
           <w:lang w:val="fr-FR"/>
         </w:rPr>
         <w:lastRenderedPageBreak/>
-        <w:t>être documenté. TensorFlow en spécial a causé de écarts entre l’exécutable du code dans les différents ordinateurs, mais on n’a jamais trouvé une solution parce que dans le serveur les fonctionnalités on bien fonctionné.</w:t>
+        <w:t xml:space="preserve">être documenté. </w:t>
+      </w:r>
+      <w:proofErr w:type="spellStart"/>
+      <w:r>
+        <w:rPr>
+          <w:lang w:val="fr-FR"/>
+        </w:rPr>
+        <w:t>TensorFlow</w:t>
+      </w:r>
+      <w:proofErr w:type="spellEnd"/>
+      <w:r>
+        <w:rPr>
+          <w:lang w:val="fr-FR"/>
+        </w:rPr>
+        <w:t xml:space="preserve"> en spécial a causé de écarts entre l’exécutable du code dans les différents ordinateurs, mais on n’a jamais trouvé une solution parce que dans le serveur les fonctionnalités </w:t>
+      </w:r>
+      <w:proofErr w:type="spellStart"/>
+      <w:r>
+        <w:rPr>
+          <w:lang w:val="fr-FR"/>
+        </w:rPr>
+        <w:t>on</w:t>
+      </w:r>
+      <w:proofErr w:type="spellEnd"/>
+      <w:r>
+        <w:rPr>
+          <w:lang w:val="fr-FR"/>
+        </w:rPr>
+        <w:t xml:space="preserve"> bien fonctionné.</w:t>
       </w:r>
     </w:p>
     <w:p>
@@ -3890,14 +4503,22 @@
           <w:lang w:val="fr-FR"/>
         </w:rPr>
       </w:pPr>
-      <w:bookmarkStart w:id="12" w:name="_Toc536098867"/>
-      <w:r>
-        <w:rPr>
-          <w:lang w:val="fr-FR"/>
-        </w:rPr>
-        <w:t>Faire le TDD avec l’interface Web/Serveur Flask</w:t>
+      <w:bookmarkStart w:id="12" w:name="_Toc1136601"/>
+      <w:r>
+        <w:rPr>
+          <w:lang w:val="fr-FR"/>
+        </w:rPr>
+        <w:t xml:space="preserve">Faire le TDD avec l’interface Web/Serveur </w:t>
+      </w:r>
+      <w:proofErr w:type="spellStart"/>
+      <w:r>
+        <w:rPr>
+          <w:lang w:val="fr-FR"/>
+        </w:rPr>
+        <w:t>Flask</w:t>
       </w:r>
       <w:bookmarkEnd w:id="12"/>
+      <w:proofErr w:type="spellEnd"/>
     </w:p>
     <w:p>
       <w:pPr>
@@ -3911,13 +4532,55 @@
         <w:rPr>
           <w:lang w:val="fr-FR"/>
         </w:rPr>
-        <w:t>Dès le début nous avons eu des difficultés en appliquer la méthodologie de Test Driven Development.</w:t>
-      </w:r>
-      <w:r>
-        <w:rPr>
-          <w:lang w:val="fr-FR"/>
-        </w:rPr>
-        <w:t xml:space="preserve"> Déjà pour la partie python les fichiers faites par Argon étaient 99% prêts à utiliser mais ils n’étaient pas conçus avec le TDD comme base. Pour </w:t>
+        <w:t xml:space="preserve">Dès le début nous avons eu des difficultés en appliquer la méthodologie de Test </w:t>
+      </w:r>
+      <w:proofErr w:type="spellStart"/>
+      <w:r>
+        <w:rPr>
+          <w:lang w:val="fr-FR"/>
+        </w:rPr>
+        <w:t>Driven</w:t>
+      </w:r>
+      <w:proofErr w:type="spellEnd"/>
+      <w:r>
+        <w:rPr>
+          <w:lang w:val="fr-FR"/>
+        </w:rPr>
+        <w:t xml:space="preserve"> </w:t>
+      </w:r>
+      <w:proofErr w:type="spellStart"/>
+      <w:r>
+        <w:rPr>
+          <w:lang w:val="fr-FR"/>
+        </w:rPr>
+        <w:t>Development</w:t>
+      </w:r>
+      <w:proofErr w:type="spellEnd"/>
+      <w:r>
+        <w:rPr>
+          <w:lang w:val="fr-FR"/>
+        </w:rPr>
+        <w:t>.</w:t>
+      </w:r>
+      <w:r>
+        <w:rPr>
+          <w:lang w:val="fr-FR"/>
+        </w:rPr>
+        <w:t xml:space="preserve"> Déjà pour la partie python les fichiers </w:t>
+      </w:r>
+      <w:proofErr w:type="gramStart"/>
+      <w:r>
+        <w:rPr>
+          <w:lang w:val="fr-FR"/>
+        </w:rPr>
+        <w:t>faites</w:t>
+      </w:r>
+      <w:proofErr w:type="gramEnd"/>
+      <w:r>
+        <w:rPr>
+          <w:lang w:val="fr-FR"/>
+        </w:rPr>
+        <w:t xml:space="preserve"> par Argon étaient 99% prêts à utiliser mais ils n’étaient pas conçus avec le TDD comme base. Pour </w:t>
       </w:r>
       <w:r>
         <w:rPr>
@@ -3956,7 +4619,35 @@
         <w:rPr>
           <w:lang w:val="fr-FR"/>
         </w:rPr>
-        <w:t xml:space="preserve">on a eu plus de difficulté pour concevoir les tests. Thierry a proposé le Headless testing mais on n’avait pas compris comment l’utiliser en intégration avec la méthodologie TDD. Ces tests de fonctionnalité et réactivité de la page Web ne sont pas difficiles, mais comment changer la conception du code pour que les tests soient intégrés est moins évident. </w:t>
+        <w:t xml:space="preserve">on a eu plus de difficulté pour concevoir les tests. Thierry a proposé le </w:t>
+      </w:r>
+      <w:proofErr w:type="spellStart"/>
+      <w:r>
+        <w:rPr>
+          <w:lang w:val="fr-FR"/>
+        </w:rPr>
+        <w:t>Headless</w:t>
+      </w:r>
+      <w:proofErr w:type="spellEnd"/>
+      <w:r>
+        <w:rPr>
+          <w:lang w:val="fr-FR"/>
+        </w:rPr>
+        <w:t xml:space="preserve"> </w:t>
+      </w:r>
+      <w:proofErr w:type="spellStart"/>
+      <w:r>
+        <w:rPr>
+          <w:lang w:val="fr-FR"/>
+        </w:rPr>
+        <w:t>testing</w:t>
+      </w:r>
+      <w:proofErr w:type="spellEnd"/>
+      <w:r>
+        <w:rPr>
+          <w:lang w:val="fr-FR"/>
+        </w:rPr>
+        <w:t xml:space="preserve"> mais on n’avait pas compris comment l’utiliser en intégration avec la méthodologie TDD. Ces tests de fonctionnalité et réactivité de la page Web ne sont pas difficiles, mais comment changer la conception du code pour que les tests soient intégrés est moins évident. </w:t>
       </w:r>
     </w:p>
     <w:sectPr>
@@ -5769,7 +6460,7 @@
 </file>
 
 <file path=customXml/itemProps1.xml><?xml version="1.0" encoding="utf-8"?>
-<ds:datastoreItem xmlns:ds="http://schemas.openxmlformats.org/officeDocument/2006/customXml" ds:itemID="{FB5ACB54-0154-42E4-A7E3-6CDD240113BF}">
+<ds:datastoreItem xmlns:ds="http://schemas.openxmlformats.org/officeDocument/2006/customXml" ds:itemID="{FA29BDF5-9FA8-46C2-8641-BF817E126B2F}">
   <ds:schemaRefs>
     <ds:schemaRef ds:uri="http://schemas.openxmlformats.org/officeDocument/2006/bibliography"/>
   </ds:schemaRefs>

</xml_diff>